<commit_message>
Testing und System Evolution
</commit_message>
<xml_diff>
--- a/Docs/task02/Requirements_Task02 (1).docx
+++ b/Docs/task02/Requirements_Task02 (1).docx
@@ -1,6 +1,6 @@
 
 <file path=word/document.xml><?xml version="1.0" encoding="utf-8"?>
-<w:document xmlns:wpc="http://schemas.microsoft.com/office/word/2010/wordprocessingCanvas" xmlns:cx="http://schemas.microsoft.com/office/drawing/2014/chartex" xmlns:mc="http://schemas.openxmlformats.org/markup-compatibility/2006" xmlns:o="urn:schemas-microsoft-com:office:office" xmlns:r="http://schemas.openxmlformats.org/officeDocument/2006/relationships" xmlns:m="http://schemas.openxmlformats.org/officeDocument/2006/math" xmlns:v="urn:schemas-microsoft-com:vml" xmlns:wp14="http://schemas.microsoft.com/office/word/2010/wordprocessingDrawing" xmlns:wp="http://schemas.openxmlformats.org/drawingml/2006/wordprocessingDrawing" xmlns:w10="urn:schemas-microsoft-com:office:word" xmlns:w="http://schemas.openxmlformats.org/wordprocessingml/2006/main" xmlns:w14="http://schemas.microsoft.com/office/word/2010/wordml" xmlns:w15="http://schemas.microsoft.com/office/word/2012/wordml" xmlns:w16se="http://schemas.microsoft.com/office/word/2015/wordml/symex" xmlns:wpg="http://schemas.microsoft.com/office/word/2010/wordprocessingGroup" xmlns:wpi="http://schemas.microsoft.com/office/word/2010/wordprocessingInk" xmlns:wne="http://schemas.microsoft.com/office/word/2006/wordml" xmlns:wps="http://schemas.microsoft.com/office/word/2010/wordprocessingShape" mc:Ignorable="w14 w15 w16se wp14">
+<w:document xmlns:wpc="http://schemas.microsoft.com/office/word/2010/wordprocessingCanvas" xmlns:cx="http://schemas.microsoft.com/office/drawing/2014/chartex" xmlns:cx1="http://schemas.microsoft.com/office/drawing/2015/9/8/chartex" xmlns:cx2="http://schemas.microsoft.com/office/drawing/2015/10/21/chartex" xmlns:cx3="http://schemas.microsoft.com/office/drawing/2016/5/9/chartex" xmlns:cx4="http://schemas.microsoft.com/office/drawing/2016/5/10/chartex" xmlns:cx5="http://schemas.microsoft.com/office/drawing/2016/5/11/chartex" xmlns:cx6="http://schemas.microsoft.com/office/drawing/2016/5/12/chartex" xmlns:cx7="http://schemas.microsoft.com/office/drawing/2016/5/13/chartex" xmlns:cx8="http://schemas.microsoft.com/office/drawing/2016/5/14/chartex" xmlns:mc="http://schemas.openxmlformats.org/markup-compatibility/2006" xmlns:aink="http://schemas.microsoft.com/office/drawing/2016/ink" xmlns:am3d="http://schemas.microsoft.com/office/drawing/2017/model3d" xmlns:o="urn:schemas-microsoft-com:office:office" xmlns:r="http://schemas.openxmlformats.org/officeDocument/2006/relationships" xmlns:m="http://schemas.openxmlformats.org/officeDocument/2006/math" xmlns:v="urn:schemas-microsoft-com:vml" xmlns:wp14="http://schemas.microsoft.com/office/word/2010/wordprocessingDrawing" xmlns:wp="http://schemas.openxmlformats.org/drawingml/2006/wordprocessingDrawing" xmlns:w10="urn:schemas-microsoft-com:office:word" xmlns:w="http://schemas.openxmlformats.org/wordprocessingml/2006/main" xmlns:w14="http://schemas.microsoft.com/office/word/2010/wordml" xmlns:w15="http://schemas.microsoft.com/office/word/2012/wordml" xmlns:w16cid="http://schemas.microsoft.com/office/word/2016/wordml/cid" xmlns:w16se="http://schemas.microsoft.com/office/word/2015/wordml/symex" xmlns:wpg="http://schemas.microsoft.com/office/word/2010/wordprocessingGroup" xmlns:wpi="http://schemas.microsoft.com/office/word/2010/wordprocessingInk" xmlns:wne="http://schemas.microsoft.com/office/word/2006/wordml" xmlns:wps="http://schemas.microsoft.com/office/word/2010/wordprocessingShape" mc:Ignorable="w14 w15 w16se w16cid wp14">
   <w:body>
     <w:p>
       <w:pPr>
@@ -149,17 +149,8 @@
           <w:lang w:val="en-GB"/>
         </w:rPr>
         <w:tab/>
-        <w:t xml:space="preserve">Lars </w:t>
-      </w:r>
-      <w:proofErr w:type="spellStart"/>
-      <w:r>
-        <w:rPr>
-          <w:sz w:val="24"/>
-          <w:lang w:val="en-GB"/>
-        </w:rPr>
-        <w:t>Gertsch</w:t>
-      </w:r>
-      <w:proofErr w:type="spellEnd"/>
+        <w:t>Lars Gertsch</w:t>
+      </w:r>
     </w:p>
     <w:p>
       <w:pPr>
@@ -218,17 +209,8 @@
           <w:lang w:val="en-GB"/>
         </w:rPr>
         <w:tab/>
-        <w:t xml:space="preserve">Steve </w:t>
-      </w:r>
-      <w:proofErr w:type="spellStart"/>
-      <w:r>
-        <w:rPr>
-          <w:sz w:val="24"/>
-          <w:lang w:val="en-GB"/>
-        </w:rPr>
-        <w:t>Blaser</w:t>
-      </w:r>
-      <w:proofErr w:type="spellEnd"/>
+        <w:t>Steve Blaser</w:t>
+      </w:r>
     </w:p>
     <w:p>
       <w:pPr>
@@ -356,8 +338,17 @@
           <w:sz w:val="24"/>
           <w:lang w:val="en-GB"/>
         </w:rPr>
-        <w:t xml:space="preserve"> Kaneshan</w:t>
-      </w:r>
+        <w:t xml:space="preserve"> </w:t>
+      </w:r>
+      <w:proofErr w:type="spellStart"/>
+      <w:r>
+        <w:rPr>
+          <w:sz w:val="24"/>
+          <w:lang w:val="en-GB"/>
+        </w:rPr>
+        <w:t>Kaneshan</w:t>
+      </w:r>
+      <w:proofErr w:type="spellEnd"/>
     </w:p>
     <w:p>
       <w:pPr>
@@ -382,7 +373,6 @@
         <w:rPr>
           <w:sz w:val="36"/>
         </w:rPr>
-        <w:lastRenderedPageBreak/>
         <w:t>Inhaltsverzeichnis</w:t>
       </w:r>
     </w:p>
@@ -2010,7 +2000,6 @@
       </w:pPr>
       <w:bookmarkStart w:id="0" w:name="_Toc511381265"/>
       <w:r>
-        <w:lastRenderedPageBreak/>
         <w:t>Vorwort</w:t>
       </w:r>
       <w:bookmarkEnd w:id="0"/>
@@ -2228,7 +2217,6 @@
       </w:pPr>
       <w:bookmarkStart w:id="2" w:name="_Toc511381267"/>
       <w:r>
-        <w:lastRenderedPageBreak/>
         <w:t>Einführung</w:t>
       </w:r>
       <w:bookmarkEnd w:id="2"/>
@@ -2311,13 +2299,10 @@
         </w:numPr>
       </w:pPr>
       <w:bookmarkStart w:id="3" w:name="_Toc511381268"/>
-      <w:proofErr w:type="spellStart"/>
-      <w:r>
-        <w:lastRenderedPageBreak/>
+      <w:r>
         <w:t>Glossary</w:t>
       </w:r>
       <w:bookmarkEnd w:id="3"/>
-      <w:proofErr w:type="spellEnd"/>
     </w:p>
     <w:p>
       <w:pPr>
@@ -2342,7 +2327,6 @@
       </w:pPr>
       <w:bookmarkStart w:id="4" w:name="_Toc511381269"/>
       <w:r>
-        <w:lastRenderedPageBreak/>
         <w:t xml:space="preserve">User </w:t>
       </w:r>
       <w:proofErr w:type="spellStart"/>
@@ -2388,13 +2372,8 @@
         </w:numPr>
       </w:pPr>
       <w:bookmarkStart w:id="6" w:name="_Toc511381271"/>
-      <w:proofErr w:type="spellStart"/>
-      <w:r>
-        <w:t>Use</w:t>
-      </w:r>
-      <w:proofErr w:type="spellEnd"/>
-      <w:r>
-        <w:t xml:space="preserve"> Case 1</w:t>
+      <w:r>
+        <w:t>Use Case 1</w:t>
       </w:r>
       <w:bookmarkEnd w:id="6"/>
     </w:p>
@@ -2407,13 +2386,8 @@
         </w:numPr>
       </w:pPr>
       <w:bookmarkStart w:id="7" w:name="_Toc511381272"/>
-      <w:proofErr w:type="spellStart"/>
-      <w:r>
-        <w:t>Use</w:t>
-      </w:r>
-      <w:proofErr w:type="spellEnd"/>
-      <w:r>
-        <w:t xml:space="preserve"> Case </w:t>
+      <w:r>
+        <w:t xml:space="preserve">Use Case </w:t>
       </w:r>
       <w:r>
         <w:t>2</w:t>
@@ -2443,12 +2417,9 @@
       </w:pPr>
       <w:bookmarkStart w:id="8" w:name="_Toc511381273"/>
       <w:r>
-        <w:lastRenderedPageBreak/>
         <w:t>System architecture</w:t>
       </w:r>
-      <w:bookmarkStart w:id="9" w:name="_GoBack"/>
       <w:bookmarkEnd w:id="8"/>
-      <w:bookmarkEnd w:id="9"/>
     </w:p>
     <w:p>
       <w:r>
@@ -3053,9 +3024,8 @@
                     <v:path o:extrusionok="f" gradientshapeok="t" o:connecttype="rect"/>
                     <o:lock v:ext="edit" aspectratio="t"/>
                   </v:shapetype>
-                  <v:shape id="Grafik 4" o:spid="_x0000_s1029" type="#_x0000_t75" style="position:absolute;left:476;top:4381;width:9664;height:6953;visibility:visible;mso-wrap-style:square" o:gfxdata="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">
+                  <v:shape id="Grafik 4" o:spid="_x0000_s1029" type="#_x0000_t75" style="position:absolute;left:476;top:4381;width:9664;height:6953;visibility:visible;mso-wrap-style:square" o:gfxdata="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">
                     <v:imagedata r:id="rId12" o:title=""/>
-                    <v:path arrowok="t"/>
                   </v:shape>
                 </v:group>
                 <v:group id="Gruppieren 15" o:spid="_x0000_s1030" style="position:absolute;left:15668;width:10620;height:14040" coordsize="10620,14040" o:gfxdata="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">
@@ -3081,9 +3051,8 @@
                       </w:txbxContent>
                     </v:textbox>
                   </v:rect>
-                  <v:shape id="Grafik 12" o:spid="_x0000_s1032" type="#_x0000_t75" style="position:absolute;left:2524;top:4762;width:6235;height:7474;visibility:visible;mso-wrap-style:square" o:gfxdata="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">
+                  <v:shape id="Grafik 12" o:spid="_x0000_s1032" type="#_x0000_t75" style="position:absolute;left:2524;top:4762;width:6235;height:7474;visibility:visible;mso-wrap-style:square" o:gfxdata="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">
                     <v:imagedata r:id="rId13" o:title=""/>
-                    <v:path arrowok="t"/>
                   </v:shape>
                 </v:group>
                 <v:group id="Gruppieren 23" o:spid="_x0000_s1033" style="position:absolute;left:31242;width:10617;height:14039" coordsize="10617,14039" o:gfxdata="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">
@@ -3111,9 +3080,8 @@
                       </w:txbxContent>
                     </v:textbox>
                   </v:rect>
-                  <v:shape id="Grafik 14" o:spid="_x0000_s1035" type="#_x0000_t75" style="position:absolute;left:2619;top:4810;width:5943;height:7709;visibility:visible;mso-wrap-style:square" o:gfxdata="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">
+                  <v:shape id="Grafik 14" o:spid="_x0000_s1035" type="#_x0000_t75" style="position:absolute;left:2619;top:4810;width:5943;height:7709;visibility:visible;mso-wrap-style:square" o:gfxdata="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">
                     <v:imagedata r:id="rId14" o:title=""/>
-                    <v:path arrowok="t"/>
                   </v:shape>
                 </v:group>
                 <v:group id="Gruppieren 22" o:spid="_x0000_s1036" style="position:absolute;left:46767;width:10620;height:14040" coordsize="10620,14040" o:gfxdata="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">
@@ -3139,9 +3107,8 @@
                       </w:txbxContent>
                     </v:textbox>
                   </v:rect>
-                  <v:shape id="Grafik 21" o:spid="_x0000_s1038" type="#_x0000_t75" style="position:absolute;left:1476;top:4524;width:7569;height:8356;visibility:visible;mso-wrap-style:square" o:gfxdata="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">
+                  <v:shape id="Grafik 21" o:spid="_x0000_s1038" type="#_x0000_t75" style="position:absolute;left:1476;top:4524;width:7569;height:8356;visibility:visible;mso-wrap-style:square" o:gfxdata="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">
                     <v:imagedata r:id="rId15" o:title=""/>
-                    <v:path arrowok="t"/>
                   </v:shape>
                 </v:group>
                 <v:shapetype id="_x0000_t13" coordsize="21600,21600" o:spt="13" adj="16200,5400" path="m@0,l@0@1,0@1,0@2@0@2@0,21600,21600,10800xe">
@@ -3294,9 +3261,8 @@
           <w:numId w:val="4"/>
         </w:numPr>
       </w:pPr>
-      <w:bookmarkStart w:id="10" w:name="_Toc511381274"/>
-      <w:r>
-        <w:lastRenderedPageBreak/>
+      <w:bookmarkStart w:id="9" w:name="_Toc511381274"/>
+      <w:r>
         <w:t xml:space="preserve">System </w:t>
       </w:r>
       <w:proofErr w:type="spellStart"/>
@@ -3311,7 +3277,7 @@
       <w:r>
         <w:t>specificatio</w:t>
       </w:r>
-      <w:bookmarkEnd w:id="10"/>
+      <w:bookmarkEnd w:id="9"/>
       <w:r>
         <w:t>n</w:t>
       </w:r>
@@ -3325,7 +3291,7 @@
           <w:numId w:val="4"/>
         </w:numPr>
       </w:pPr>
-      <w:bookmarkStart w:id="11" w:name="_Toc511381275"/>
+      <w:bookmarkStart w:id="10" w:name="_Toc511381275"/>
       <w:proofErr w:type="spellStart"/>
       <w:r>
         <w:t>Functional</w:t>
@@ -3338,7 +3304,7 @@
       <w:r>
         <w:t>Requirements</w:t>
       </w:r>
-      <w:bookmarkEnd w:id="11"/>
+      <w:bookmarkEnd w:id="10"/>
       <w:proofErr w:type="spellEnd"/>
     </w:p>
     <w:p>
@@ -3435,7 +3401,7 @@
           <w:numId w:val="4"/>
         </w:numPr>
       </w:pPr>
-      <w:bookmarkStart w:id="12" w:name="_Toc511381276"/>
+      <w:bookmarkStart w:id="11" w:name="_Toc511381276"/>
       <w:r>
         <w:t>Non-</w:t>
       </w:r>
@@ -3451,7 +3417,7 @@
       <w:r>
         <w:t>Requirements</w:t>
       </w:r>
-      <w:bookmarkEnd w:id="12"/>
+      <w:bookmarkEnd w:id="11"/>
       <w:proofErr w:type="spellEnd"/>
     </w:p>
     <w:p>
@@ -3534,15 +3500,14 @@
           <w:lang w:val="en-GB"/>
         </w:rPr>
       </w:pPr>
-      <w:bookmarkStart w:id="13" w:name="_Toc511381277"/>
-      <w:r>
-        <w:rPr>
-          <w:lang w:val="en-GB"/>
-        </w:rPr>
-        <w:lastRenderedPageBreak/>
+      <w:bookmarkStart w:id="12" w:name="_Toc511381277"/>
+      <w:r>
+        <w:rPr>
+          <w:lang w:val="en-GB"/>
+        </w:rPr>
         <w:t>System model</w:t>
       </w:r>
-      <w:bookmarkEnd w:id="13"/>
+      <w:bookmarkEnd w:id="12"/>
     </w:p>
     <w:p>
       <w:pPr>
@@ -3572,15 +3537,14 @@
           <w:lang w:val="en-GB"/>
         </w:rPr>
       </w:pPr>
-      <w:bookmarkStart w:id="14" w:name="_Toc511381278"/>
-      <w:r>
-        <w:rPr>
-          <w:lang w:val="en-GB"/>
-        </w:rPr>
-        <w:lastRenderedPageBreak/>
+      <w:bookmarkStart w:id="13" w:name="_Toc511381278"/>
+      <w:r>
+        <w:rPr>
+          <w:lang w:val="en-GB"/>
+        </w:rPr>
         <w:t>System evolution</w:t>
       </w:r>
-      <w:bookmarkEnd w:id="14"/>
+      <w:bookmarkEnd w:id="13"/>
     </w:p>
     <w:p>
       <w:pPr>
@@ -3636,7 +3600,7 @@
         <w:pStyle w:val="Listenabsatz"/>
       </w:pPr>
       <w:r>
-        <w:t>Eine weitere Verbesserung könnte ein Alarmierungssystem zur Medikamenteneinnahme sein. Je nach Medikament werden die Angehörige via «Push-Nachricht» zu einer bestimmten Zeit benachrichtigt. Somit sind die Angehörigen in der Lage die Suchtkranken zu unterstützen bei der korrekten Einnahme der Medikamente.</w:t>
+        <w:t>Eine weitere Verbesserung könnte ein Alarmierungssystem zur Medikamenteneinnahme sein. Je nach Medikament werden die Angehörige via «Push-Nachricht» zu einer bestimmten Zeit benachrichtigt. Somit sind die Angehörigen in der Lage die Suchtkranken bei der korrekten Einnahme der Medikamente zu unterstützen.</w:t>
       </w:r>
     </w:p>
     <w:p/>
@@ -3657,7 +3621,7 @@
         <w:pStyle w:val="Listenabsatz"/>
       </w:pPr>
       <w:r>
-        <w:t xml:space="preserve">Eine neue Funktion in einer zukünftigen Version wird ein Kalender sein. Durch die Kalenderfunktion erhalte die Angehörigen einen Einblick in den Tagesablauf der Suchtkranken. </w:t>
+        <w:t xml:space="preserve">Eine neue Funktion in einer zukünftigen Version wird ein Kalender sein. Durch die Kalenderfunktion erhalten die Angehörigen einen Einblick in den Tagesablauf der Suchtkranken. </w:t>
       </w:r>
     </w:p>
     <w:p>
@@ -3693,21 +3657,19 @@
         <w:t>Bei einer ambulanten Behandlung oder nach der Therapie sind Termine wie</w:t>
       </w:r>
       <w:r>
-        <w:t xml:space="preserve"> </w:t>
-      </w:r>
-      <w:r>
-        <w:t>Arztbesuch, Psychiater besuch, usw. für die nahen Verwandten ersichtlich.</w:t>
-      </w:r>
-    </w:p>
-    <w:p>
-      <w:pPr>
-        <w:rPr>
-          <w:rFonts w:asciiTheme="majorHAnsi" w:eastAsiaTheme="majorEastAsia" w:hAnsiTheme="majorHAnsi" w:cstheme="majorBidi"/>
-          <w:color w:val="000000" w:themeColor="text1"/>
-          <w:sz w:val="36"/>
-          <w:szCs w:val="32"/>
-        </w:rPr>
-      </w:pPr>
+        <w:t xml:space="preserve"> Arztbesuch, </w:t>
+      </w:r>
+      <w:proofErr w:type="spellStart"/>
+      <w:r>
+        <w:t>Psychiater</w:t>
+      </w:r>
+      <w:r>
+        <w:t>besuch</w:t>
+      </w:r>
+      <w:proofErr w:type="spellEnd"/>
+      <w:r>
+        <w:t>, usw. für die nahen Verwandten ersichtlich.</w:t>
+      </w:r>
       <w:r>
         <w:br w:type="page"/>
       </w:r>
@@ -3723,16 +3685,149 @@
           <w:lang w:val="en-GB"/>
         </w:rPr>
       </w:pPr>
-      <w:bookmarkStart w:id="15" w:name="_Toc511381279"/>
-      <w:r>
-        <w:rPr>
-          <w:lang w:val="en-GB"/>
-        </w:rPr>
-        <w:lastRenderedPageBreak/>
+      <w:bookmarkStart w:id="14" w:name="_Toc511381279"/>
+      <w:r>
+        <w:rPr>
+          <w:lang w:val="en-GB"/>
+        </w:rPr>
         <w:t>Testing</w:t>
       </w:r>
-      <w:bookmarkEnd w:id="15"/>
-    </w:p>
+      <w:bookmarkEnd w:id="14"/>
+    </w:p>
+    <w:p>
+      <w:pPr>
+        <w:rPr>
+          <w:lang w:val="en-GB"/>
+        </w:rPr>
+      </w:pPr>
+    </w:p>
+    <w:p>
+      <w:r>
+        <w:t>Wir werden unser «</w:t>
+      </w:r>
+      <w:proofErr w:type="spellStart"/>
+      <w:r>
+        <w:t>Testing</w:t>
+      </w:r>
+      <w:proofErr w:type="spellEnd"/>
+      <w:r>
+        <w:t>» wie folgt durchführen.</w:t>
+      </w:r>
+    </w:p>
+    <w:p/>
+    <w:p>
+      <w:pPr>
+        <w:rPr>
+          <w:b/>
+        </w:rPr>
+      </w:pPr>
+      <w:r>
+        <w:rPr>
+          <w:b/>
+        </w:rPr>
+        <w:t>Unit-Test</w:t>
+      </w:r>
+    </w:p>
+    <w:p>
+      <w:r>
+        <w:t>Jeder von unserer Gruppe wird den Unit-Test an seiner eigenen Implementation ausführen.</w:t>
+      </w:r>
+    </w:p>
+    <w:p/>
+    <w:p>
+      <w:pPr>
+        <w:rPr>
+          <w:b/>
+        </w:rPr>
+      </w:pPr>
+      <w:r>
+        <w:rPr>
+          <w:b/>
+        </w:rPr>
+        <w:t>User-Acceptance-Test</w:t>
+      </w:r>
+    </w:p>
+    <w:p>
+      <w:r>
+        <w:t>Unser «End-User-Test</w:t>
+      </w:r>
+      <w:r>
+        <w:t>» werden wir hauptsächlich mit nicht Computer-affinen Personen durchführen. Da wir davon ausgehen müssen, dass nicht alle Verwandten Personen geübt sind mit dem Umgang von elektronischen Hilfsmittel.</w:t>
+      </w:r>
+    </w:p>
+    <w:p>
+      <w:r>
+        <w:t>Die Beta-Tester werden ein Protokoll zum Ausfüllen erhalten mit folgenden Punkten.</w:t>
+      </w:r>
+    </w:p>
+    <w:p>
+      <w:pPr>
+        <w:pStyle w:val="Listenabsatz"/>
+        <w:numPr>
+          <w:ilvl w:val="0"/>
+          <w:numId w:val="7"/>
+        </w:numPr>
+      </w:pPr>
+      <w:r>
+        <w:t>Abstürze und Fehler beim Laden</w:t>
+      </w:r>
+    </w:p>
+    <w:p>
+      <w:pPr>
+        <w:pStyle w:val="Listenabsatz"/>
+        <w:numPr>
+          <w:ilvl w:val="0"/>
+          <w:numId w:val="7"/>
+        </w:numPr>
+      </w:pPr>
+      <w:r>
+        <w:t>Fehler bei den Funktionen</w:t>
+      </w:r>
+    </w:p>
+    <w:p>
+      <w:pPr>
+        <w:pStyle w:val="Listenabsatz"/>
+        <w:numPr>
+          <w:ilvl w:val="0"/>
+          <w:numId w:val="7"/>
+        </w:numPr>
+      </w:pPr>
+      <w:r>
+        <w:t>Erfüllung der Funktionen</w:t>
+      </w:r>
+    </w:p>
+    <w:p>
+      <w:pPr>
+        <w:pStyle w:val="Listenabsatz"/>
+        <w:numPr>
+          <w:ilvl w:val="0"/>
+          <w:numId w:val="7"/>
+        </w:numPr>
+      </w:pPr>
+      <w:r>
+        <w:t>Verbessrungsvorschläge</w:t>
+      </w:r>
+    </w:p>
+    <w:p/>
+    <w:p>
+      <w:pPr>
+        <w:rPr>
+          <w:b/>
+        </w:rPr>
+      </w:pPr>
+      <w:r>
+        <w:rPr>
+          <w:b/>
+        </w:rPr>
+        <w:t>Usability-Test</w:t>
+      </w:r>
+    </w:p>
+    <w:p>
+      <w:r>
+        <w:t>Mithilfe des «Usability-Test» werden wir die Benutzerfreundlichkeit prüfen. Diesen Test werden wir mit den gleichen Test-Usern durchführen wie beim «User-Acceptance-Test». Den Testpersonen werden verschieden Aufgaben erteilt die sie ausführen müssen. Anhand verschieden Parametern (z.B. Zeit) wird dann für uns ersichtlich sein wie benutzerfreundlich unsere Funktionen sind. Mittels diesem Testverfahren wird es uns möglich sein, das Design auf den End-User anzupassen.</w:t>
+      </w:r>
+    </w:p>
+    <w:p/>
     <w:p>
       <w:pPr>
         <w:rPr>
@@ -3754,13 +3849,12 @@
           <w:numId w:val="4"/>
         </w:numPr>
       </w:pPr>
-      <w:bookmarkStart w:id="16" w:name="_Toc511381280"/>
+      <w:bookmarkStart w:id="15" w:name="_Toc511381280"/>
       <w:proofErr w:type="spellStart"/>
       <w:r>
-        <w:lastRenderedPageBreak/>
         <w:t>Appendices</w:t>
       </w:r>
-      <w:bookmarkEnd w:id="16"/>
+      <w:bookmarkEnd w:id="15"/>
       <w:proofErr w:type="spellEnd"/>
     </w:p>
     <w:p>
@@ -3771,12 +3865,12 @@
           <w:numId w:val="4"/>
         </w:numPr>
       </w:pPr>
-      <w:bookmarkStart w:id="17" w:name="_Toc511381281"/>
+      <w:bookmarkStart w:id="16" w:name="_Toc511381281"/>
       <w:proofErr w:type="spellStart"/>
       <w:r>
         <w:t>Specifications</w:t>
       </w:r>
-      <w:bookmarkEnd w:id="17"/>
+      <w:bookmarkEnd w:id="16"/>
       <w:proofErr w:type="spellEnd"/>
     </w:p>
     <w:p>
@@ -3800,12 +3894,11 @@
           <w:numId w:val="4"/>
         </w:numPr>
       </w:pPr>
-      <w:bookmarkStart w:id="18" w:name="_Toc511381282"/>
-      <w:r>
-        <w:lastRenderedPageBreak/>
+      <w:bookmarkStart w:id="17" w:name="_Toc511381282"/>
+      <w:r>
         <w:t>Index</w:t>
       </w:r>
-      <w:bookmarkEnd w:id="18"/>
+      <w:bookmarkEnd w:id="17"/>
     </w:p>
     <w:p/>
     <w:sectPr>
@@ -3820,7 +3913,7 @@
 </file>
 
 <file path=word/endnotes.xml><?xml version="1.0" encoding="utf-8"?>
-<w:endnotes xmlns:wpc="http://schemas.microsoft.com/office/word/2010/wordprocessingCanvas" xmlns:cx="http://schemas.microsoft.com/office/drawing/2014/chartex" xmlns:mc="http://schemas.openxmlformats.org/markup-compatibility/2006" xmlns:o="urn:schemas-microsoft-com:office:office" xmlns:r="http://schemas.openxmlformats.org/officeDocument/2006/relationships" xmlns:m="http://schemas.openxmlformats.org/officeDocument/2006/math" xmlns:v="urn:schemas-microsoft-com:vml" xmlns:wp14="http://schemas.microsoft.com/office/word/2010/wordprocessingDrawing" xmlns:wp="http://schemas.openxmlformats.org/drawingml/2006/wordprocessingDrawing" xmlns:w10="urn:schemas-microsoft-com:office:word" xmlns:w="http://schemas.openxmlformats.org/wordprocessingml/2006/main" xmlns:w14="http://schemas.microsoft.com/office/word/2010/wordml" xmlns:w15="http://schemas.microsoft.com/office/word/2012/wordml" xmlns:w16se="http://schemas.microsoft.com/office/word/2015/wordml/symex" xmlns:wpg="http://schemas.microsoft.com/office/word/2010/wordprocessingGroup" xmlns:wpi="http://schemas.microsoft.com/office/word/2010/wordprocessingInk" xmlns:wne="http://schemas.microsoft.com/office/word/2006/wordml" xmlns:wps="http://schemas.microsoft.com/office/word/2010/wordprocessingShape" mc:Ignorable="w14 w15 w16se wp14">
+<w:endnotes xmlns:wpc="http://schemas.microsoft.com/office/word/2010/wordprocessingCanvas" xmlns:cx="http://schemas.microsoft.com/office/drawing/2014/chartex" xmlns:cx1="http://schemas.microsoft.com/office/drawing/2015/9/8/chartex" xmlns:cx2="http://schemas.microsoft.com/office/drawing/2015/10/21/chartex" xmlns:cx3="http://schemas.microsoft.com/office/drawing/2016/5/9/chartex" xmlns:cx4="http://schemas.microsoft.com/office/drawing/2016/5/10/chartex" xmlns:cx5="http://schemas.microsoft.com/office/drawing/2016/5/11/chartex" xmlns:cx6="http://schemas.microsoft.com/office/drawing/2016/5/12/chartex" xmlns:cx7="http://schemas.microsoft.com/office/drawing/2016/5/13/chartex" xmlns:cx8="http://schemas.microsoft.com/office/drawing/2016/5/14/chartex" xmlns:mc="http://schemas.openxmlformats.org/markup-compatibility/2006" xmlns:aink="http://schemas.microsoft.com/office/drawing/2016/ink" xmlns:am3d="http://schemas.microsoft.com/office/drawing/2017/model3d" xmlns:o="urn:schemas-microsoft-com:office:office" xmlns:r="http://schemas.openxmlformats.org/officeDocument/2006/relationships" xmlns:m="http://schemas.openxmlformats.org/officeDocument/2006/math" xmlns:v="urn:schemas-microsoft-com:vml" xmlns:wp14="http://schemas.microsoft.com/office/word/2010/wordprocessingDrawing" xmlns:wp="http://schemas.openxmlformats.org/drawingml/2006/wordprocessingDrawing" xmlns:w10="urn:schemas-microsoft-com:office:word" xmlns:w="http://schemas.openxmlformats.org/wordprocessingml/2006/main" xmlns:w14="http://schemas.microsoft.com/office/word/2010/wordml" xmlns:w15="http://schemas.microsoft.com/office/word/2012/wordml" xmlns:w16cid="http://schemas.microsoft.com/office/word/2016/wordml/cid" xmlns:w16se="http://schemas.microsoft.com/office/word/2015/wordml/symex" xmlns:wpg="http://schemas.microsoft.com/office/word/2010/wordprocessingGroup" xmlns:wpi="http://schemas.microsoft.com/office/word/2010/wordprocessingInk" xmlns:wne="http://schemas.microsoft.com/office/word/2006/wordml" xmlns:wps="http://schemas.microsoft.com/office/word/2010/wordprocessingShape" mc:Ignorable="w14 w15 w16se w16cid wp14">
   <w:endnote w:type="separator" w:id="-1">
     <w:p>
       <w:pPr>
@@ -3845,7 +3938,7 @@
 </file>
 
 <file path=word/footer1.xml><?xml version="1.0" encoding="utf-8"?>
-<w:ftr xmlns:wpc="http://schemas.microsoft.com/office/word/2010/wordprocessingCanvas" xmlns:cx="http://schemas.microsoft.com/office/drawing/2014/chartex" xmlns:mc="http://schemas.openxmlformats.org/markup-compatibility/2006" xmlns:o="urn:schemas-microsoft-com:office:office" xmlns:r="http://schemas.openxmlformats.org/officeDocument/2006/relationships" xmlns:m="http://schemas.openxmlformats.org/officeDocument/2006/math" xmlns:v="urn:schemas-microsoft-com:vml" xmlns:wp14="http://schemas.microsoft.com/office/word/2010/wordprocessingDrawing" xmlns:wp="http://schemas.openxmlformats.org/drawingml/2006/wordprocessingDrawing" xmlns:w10="urn:schemas-microsoft-com:office:word" xmlns:w="http://schemas.openxmlformats.org/wordprocessingml/2006/main" xmlns:w14="http://schemas.microsoft.com/office/word/2010/wordml" xmlns:w15="http://schemas.microsoft.com/office/word/2012/wordml" xmlns:w16se="http://schemas.microsoft.com/office/word/2015/wordml/symex" xmlns:wpg="http://schemas.microsoft.com/office/word/2010/wordprocessingGroup" xmlns:wpi="http://schemas.microsoft.com/office/word/2010/wordprocessingInk" xmlns:wne="http://schemas.microsoft.com/office/word/2006/wordml" xmlns:wps="http://schemas.microsoft.com/office/word/2010/wordprocessingShape" mc:Ignorable="w14 w15 w16se wp14">
+<w:ftr xmlns:wpc="http://schemas.microsoft.com/office/word/2010/wordprocessingCanvas" xmlns:cx="http://schemas.microsoft.com/office/drawing/2014/chartex" xmlns:cx1="http://schemas.microsoft.com/office/drawing/2015/9/8/chartex" xmlns:cx2="http://schemas.microsoft.com/office/drawing/2015/10/21/chartex" xmlns:cx3="http://schemas.microsoft.com/office/drawing/2016/5/9/chartex" xmlns:cx4="http://schemas.microsoft.com/office/drawing/2016/5/10/chartex" xmlns:cx5="http://schemas.microsoft.com/office/drawing/2016/5/11/chartex" xmlns:cx6="http://schemas.microsoft.com/office/drawing/2016/5/12/chartex" xmlns:cx7="http://schemas.microsoft.com/office/drawing/2016/5/13/chartex" xmlns:cx8="http://schemas.microsoft.com/office/drawing/2016/5/14/chartex" xmlns:mc="http://schemas.openxmlformats.org/markup-compatibility/2006" xmlns:aink="http://schemas.microsoft.com/office/drawing/2016/ink" xmlns:am3d="http://schemas.microsoft.com/office/drawing/2017/model3d" xmlns:o="urn:schemas-microsoft-com:office:office" xmlns:r="http://schemas.openxmlformats.org/officeDocument/2006/relationships" xmlns:m="http://schemas.openxmlformats.org/officeDocument/2006/math" xmlns:v="urn:schemas-microsoft-com:vml" xmlns:wp14="http://schemas.microsoft.com/office/word/2010/wordprocessingDrawing" xmlns:wp="http://schemas.openxmlformats.org/drawingml/2006/wordprocessingDrawing" xmlns:w10="urn:schemas-microsoft-com:office:word" xmlns:w="http://schemas.openxmlformats.org/wordprocessingml/2006/main" xmlns:w14="http://schemas.microsoft.com/office/word/2010/wordml" xmlns:w15="http://schemas.microsoft.com/office/word/2012/wordml" xmlns:w16cid="http://schemas.microsoft.com/office/word/2016/wordml/cid" xmlns:w16se="http://schemas.microsoft.com/office/word/2015/wordml/symex" xmlns:wpg="http://schemas.microsoft.com/office/word/2010/wordprocessingGroup" xmlns:wpi="http://schemas.microsoft.com/office/word/2010/wordprocessingInk" xmlns:wne="http://schemas.microsoft.com/office/word/2006/wordml" xmlns:wps="http://schemas.microsoft.com/office/word/2010/wordprocessingShape" mc:Ignorable="w14 w15 w16se w16cid wp14">
   <w:p>
     <w:pPr>
       <w:pStyle w:val="Fuzeile"/>
@@ -3932,7 +4025,7 @@
 </file>
 
 <file path=word/footnotes.xml><?xml version="1.0" encoding="utf-8"?>
-<w:footnotes xmlns:wpc="http://schemas.microsoft.com/office/word/2010/wordprocessingCanvas" xmlns:cx="http://schemas.microsoft.com/office/drawing/2014/chartex" xmlns:mc="http://schemas.openxmlformats.org/markup-compatibility/2006" xmlns:o="urn:schemas-microsoft-com:office:office" xmlns:r="http://schemas.openxmlformats.org/officeDocument/2006/relationships" xmlns:m="http://schemas.openxmlformats.org/officeDocument/2006/math" xmlns:v="urn:schemas-microsoft-com:vml" xmlns:wp14="http://schemas.microsoft.com/office/word/2010/wordprocessingDrawing" xmlns:wp="http://schemas.openxmlformats.org/drawingml/2006/wordprocessingDrawing" xmlns:w10="urn:schemas-microsoft-com:office:word" xmlns:w="http://schemas.openxmlformats.org/wordprocessingml/2006/main" xmlns:w14="http://schemas.microsoft.com/office/word/2010/wordml" xmlns:w15="http://schemas.microsoft.com/office/word/2012/wordml" xmlns:w16se="http://schemas.microsoft.com/office/word/2015/wordml/symex" xmlns:wpg="http://schemas.microsoft.com/office/word/2010/wordprocessingGroup" xmlns:wpi="http://schemas.microsoft.com/office/word/2010/wordprocessingInk" xmlns:wne="http://schemas.microsoft.com/office/word/2006/wordml" xmlns:wps="http://schemas.microsoft.com/office/word/2010/wordprocessingShape" mc:Ignorable="w14 w15 w16se wp14">
+<w:footnotes xmlns:wpc="http://schemas.microsoft.com/office/word/2010/wordprocessingCanvas" xmlns:cx="http://schemas.microsoft.com/office/drawing/2014/chartex" xmlns:cx1="http://schemas.microsoft.com/office/drawing/2015/9/8/chartex" xmlns:cx2="http://schemas.microsoft.com/office/drawing/2015/10/21/chartex" xmlns:cx3="http://schemas.microsoft.com/office/drawing/2016/5/9/chartex" xmlns:cx4="http://schemas.microsoft.com/office/drawing/2016/5/10/chartex" xmlns:cx5="http://schemas.microsoft.com/office/drawing/2016/5/11/chartex" xmlns:cx6="http://schemas.microsoft.com/office/drawing/2016/5/12/chartex" xmlns:cx7="http://schemas.microsoft.com/office/drawing/2016/5/13/chartex" xmlns:cx8="http://schemas.microsoft.com/office/drawing/2016/5/14/chartex" xmlns:mc="http://schemas.openxmlformats.org/markup-compatibility/2006" xmlns:aink="http://schemas.microsoft.com/office/drawing/2016/ink" xmlns:am3d="http://schemas.microsoft.com/office/drawing/2017/model3d" xmlns:o="urn:schemas-microsoft-com:office:office" xmlns:r="http://schemas.openxmlformats.org/officeDocument/2006/relationships" xmlns:m="http://schemas.openxmlformats.org/officeDocument/2006/math" xmlns:v="urn:schemas-microsoft-com:vml" xmlns:wp14="http://schemas.microsoft.com/office/word/2010/wordprocessingDrawing" xmlns:wp="http://schemas.openxmlformats.org/drawingml/2006/wordprocessingDrawing" xmlns:w10="urn:schemas-microsoft-com:office:word" xmlns:w="http://schemas.openxmlformats.org/wordprocessingml/2006/main" xmlns:w14="http://schemas.microsoft.com/office/word/2010/wordml" xmlns:w15="http://schemas.microsoft.com/office/word/2012/wordml" xmlns:w16cid="http://schemas.microsoft.com/office/word/2016/wordml/cid" xmlns:w16se="http://schemas.microsoft.com/office/word/2015/wordml/symex" xmlns:wpg="http://schemas.microsoft.com/office/word/2010/wordprocessingGroup" xmlns:wpi="http://schemas.microsoft.com/office/word/2010/wordprocessingInk" xmlns:wne="http://schemas.microsoft.com/office/word/2006/wordml" xmlns:wps="http://schemas.microsoft.com/office/word/2010/wordprocessingShape" mc:Ignorable="w14 w15 w16se w16cid wp14">
   <w:footnote w:type="separator" w:id="-1">
     <w:p>
       <w:pPr>
@@ -3957,8 +4050,120 @@
 </file>
 
 <file path=word/numbering.xml><?xml version="1.0" encoding="utf-8"?>
-<w:numbering xmlns:wpc="http://schemas.microsoft.com/office/word/2010/wordprocessingCanvas" xmlns:cx="http://schemas.microsoft.com/office/drawing/2014/chartex" xmlns:mc="http://schemas.openxmlformats.org/markup-compatibility/2006" xmlns:o="urn:schemas-microsoft-com:office:office" xmlns:r="http://schemas.openxmlformats.org/officeDocument/2006/relationships" xmlns:m="http://schemas.openxmlformats.org/officeDocument/2006/math" xmlns:v="urn:schemas-microsoft-com:vml" xmlns:wp14="http://schemas.microsoft.com/office/word/2010/wordprocessingDrawing" xmlns:wp="http://schemas.openxmlformats.org/drawingml/2006/wordprocessingDrawing" xmlns:w10="urn:schemas-microsoft-com:office:word" xmlns:w="http://schemas.openxmlformats.org/wordprocessingml/2006/main" xmlns:w14="http://schemas.microsoft.com/office/word/2010/wordml" xmlns:w15="http://schemas.microsoft.com/office/word/2012/wordml" xmlns:w16se="http://schemas.microsoft.com/office/word/2015/wordml/symex" xmlns:wpg="http://schemas.microsoft.com/office/word/2010/wordprocessingGroup" xmlns:wpi="http://schemas.microsoft.com/office/word/2010/wordprocessingInk" xmlns:wne="http://schemas.microsoft.com/office/word/2006/wordml" xmlns:wps="http://schemas.microsoft.com/office/word/2010/wordprocessingShape" mc:Ignorable="w14 w15 w16se wp14">
+<w:numbering xmlns:wpc="http://schemas.microsoft.com/office/word/2010/wordprocessingCanvas" xmlns:cx="http://schemas.microsoft.com/office/drawing/2014/chartex" xmlns:cx1="http://schemas.microsoft.com/office/drawing/2015/9/8/chartex" xmlns:cx2="http://schemas.microsoft.com/office/drawing/2015/10/21/chartex" xmlns:cx3="http://schemas.microsoft.com/office/drawing/2016/5/9/chartex" xmlns:cx4="http://schemas.microsoft.com/office/drawing/2016/5/10/chartex" xmlns:cx5="http://schemas.microsoft.com/office/drawing/2016/5/11/chartex" xmlns:cx6="http://schemas.microsoft.com/office/drawing/2016/5/12/chartex" xmlns:cx7="http://schemas.microsoft.com/office/drawing/2016/5/13/chartex" xmlns:cx8="http://schemas.microsoft.com/office/drawing/2016/5/14/chartex" xmlns:mc="http://schemas.openxmlformats.org/markup-compatibility/2006" xmlns:aink="http://schemas.microsoft.com/office/drawing/2016/ink" xmlns:am3d="http://schemas.microsoft.com/office/drawing/2017/model3d" xmlns:o="urn:schemas-microsoft-com:office:office" xmlns:r="http://schemas.openxmlformats.org/officeDocument/2006/relationships" xmlns:m="http://schemas.openxmlformats.org/officeDocument/2006/math" xmlns:v="urn:schemas-microsoft-com:vml" xmlns:wp14="http://schemas.microsoft.com/office/word/2010/wordprocessingDrawing" xmlns:wp="http://schemas.openxmlformats.org/drawingml/2006/wordprocessingDrawing" xmlns:w10="urn:schemas-microsoft-com:office:word" xmlns:w="http://schemas.openxmlformats.org/wordprocessingml/2006/main" xmlns:w14="http://schemas.microsoft.com/office/word/2010/wordml" xmlns:w15="http://schemas.microsoft.com/office/word/2012/wordml" xmlns:w16cid="http://schemas.microsoft.com/office/word/2016/wordml/cid" xmlns:w16se="http://schemas.microsoft.com/office/word/2015/wordml/symex" xmlns:wpg="http://schemas.microsoft.com/office/word/2010/wordprocessingGroup" xmlns:wpi="http://schemas.microsoft.com/office/word/2010/wordprocessingInk" xmlns:wne="http://schemas.microsoft.com/office/word/2006/wordml" xmlns:wps="http://schemas.microsoft.com/office/word/2010/wordprocessingShape" mc:Ignorable="w14 w15 w16se w16cid wp14">
   <w:abstractNum w:abstractNumId="0" w15:restartNumberingAfterBreak="0">
+    <w:nsid w:val="299F797A"/>
+    <w:multiLevelType w:val="hybridMultilevel"/>
+    <w:tmpl w:val="8BB07172"/>
+    <w:lvl w:ilvl="0" w:tplc="6E0EA1C2">
+      <w:numFmt w:val="bullet"/>
+      <w:lvlText w:val="-"/>
+      <w:lvlJc w:val="left"/>
+      <w:pPr>
+        <w:ind w:left="1080" w:hanging="360"/>
+      </w:pPr>
+      <w:rPr>
+        <w:rFonts w:ascii="Calibri" w:eastAsiaTheme="minorHAnsi" w:hAnsi="Calibri" w:cs="Calibri" w:hint="default"/>
+      </w:rPr>
+    </w:lvl>
+    <w:lvl w:ilvl="1" w:tplc="04070003" w:tentative="1">
+      <w:start w:val="1"/>
+      <w:numFmt w:val="bullet"/>
+      <w:lvlText w:val="o"/>
+      <w:lvlJc w:val="left"/>
+      <w:pPr>
+        <w:ind w:left="1440" w:hanging="360"/>
+      </w:pPr>
+      <w:rPr>
+        <w:rFonts w:ascii="Courier New" w:hAnsi="Courier New" w:cs="Courier New" w:hint="default"/>
+      </w:rPr>
+    </w:lvl>
+    <w:lvl w:ilvl="2" w:tplc="04070005" w:tentative="1">
+      <w:start w:val="1"/>
+      <w:numFmt w:val="bullet"/>
+      <w:lvlText w:val=""/>
+      <w:lvlJc w:val="left"/>
+      <w:pPr>
+        <w:ind w:left="2160" w:hanging="360"/>
+      </w:pPr>
+      <w:rPr>
+        <w:rFonts w:ascii="Wingdings" w:hAnsi="Wingdings" w:hint="default"/>
+      </w:rPr>
+    </w:lvl>
+    <w:lvl w:ilvl="3" w:tplc="04070001" w:tentative="1">
+      <w:start w:val="1"/>
+      <w:numFmt w:val="bullet"/>
+      <w:lvlText w:val=""/>
+      <w:lvlJc w:val="left"/>
+      <w:pPr>
+        <w:ind w:left="2880" w:hanging="360"/>
+      </w:pPr>
+      <w:rPr>
+        <w:rFonts w:ascii="Symbol" w:hAnsi="Symbol" w:hint="default"/>
+      </w:rPr>
+    </w:lvl>
+    <w:lvl w:ilvl="4" w:tplc="04070003" w:tentative="1">
+      <w:start w:val="1"/>
+      <w:numFmt w:val="bullet"/>
+      <w:lvlText w:val="o"/>
+      <w:lvlJc w:val="left"/>
+      <w:pPr>
+        <w:ind w:left="3600" w:hanging="360"/>
+      </w:pPr>
+      <w:rPr>
+        <w:rFonts w:ascii="Courier New" w:hAnsi="Courier New" w:cs="Courier New" w:hint="default"/>
+      </w:rPr>
+    </w:lvl>
+    <w:lvl w:ilvl="5" w:tplc="04070005" w:tentative="1">
+      <w:start w:val="1"/>
+      <w:numFmt w:val="bullet"/>
+      <w:lvlText w:val=""/>
+      <w:lvlJc w:val="left"/>
+      <w:pPr>
+        <w:ind w:left="4320" w:hanging="360"/>
+      </w:pPr>
+      <w:rPr>
+        <w:rFonts w:ascii="Wingdings" w:hAnsi="Wingdings" w:hint="default"/>
+      </w:rPr>
+    </w:lvl>
+    <w:lvl w:ilvl="6" w:tplc="04070001" w:tentative="1">
+      <w:start w:val="1"/>
+      <w:numFmt w:val="bullet"/>
+      <w:lvlText w:val=""/>
+      <w:lvlJc w:val="left"/>
+      <w:pPr>
+        <w:ind w:left="5040" w:hanging="360"/>
+      </w:pPr>
+      <w:rPr>
+        <w:rFonts w:ascii="Symbol" w:hAnsi="Symbol" w:hint="default"/>
+      </w:rPr>
+    </w:lvl>
+    <w:lvl w:ilvl="7" w:tplc="04070003" w:tentative="1">
+      <w:start w:val="1"/>
+      <w:numFmt w:val="bullet"/>
+      <w:lvlText w:val="o"/>
+      <w:lvlJc w:val="left"/>
+      <w:pPr>
+        <w:ind w:left="5760" w:hanging="360"/>
+      </w:pPr>
+      <w:rPr>
+        <w:rFonts w:ascii="Courier New" w:hAnsi="Courier New" w:cs="Courier New" w:hint="default"/>
+      </w:rPr>
+    </w:lvl>
+    <w:lvl w:ilvl="8" w:tplc="04070005" w:tentative="1">
+      <w:start w:val="1"/>
+      <w:numFmt w:val="bullet"/>
+      <w:lvlText w:val=""/>
+      <w:lvlJc w:val="left"/>
+      <w:pPr>
+        <w:ind w:left="6480" w:hanging="360"/>
+      </w:pPr>
+      <w:rPr>
+        <w:rFonts w:ascii="Wingdings" w:hAnsi="Wingdings" w:hint="default"/>
+      </w:rPr>
+    </w:lvl>
+  </w:abstractNum>
+  <w:abstractNum w:abstractNumId="1" w15:restartNumberingAfterBreak="0">
     <w:nsid w:val="2D2407FE"/>
     <w:multiLevelType w:val="hybridMultilevel"/>
     <w:tmpl w:val="A8DA5238"/>
@@ -4044,7 +4249,7 @@
       </w:pPr>
     </w:lvl>
   </w:abstractNum>
-  <w:abstractNum w:abstractNumId="1" w15:restartNumberingAfterBreak="0">
+  <w:abstractNum w:abstractNumId="2" w15:restartNumberingAfterBreak="0">
     <w:nsid w:val="30451012"/>
     <w:multiLevelType w:val="hybridMultilevel"/>
     <w:tmpl w:val="38B285B6"/>
@@ -4157,7 +4362,7 @@
       </w:rPr>
     </w:lvl>
   </w:abstractNum>
-  <w:abstractNum w:abstractNumId="2" w15:restartNumberingAfterBreak="0">
+  <w:abstractNum w:abstractNumId="3" w15:restartNumberingAfterBreak="0">
     <w:nsid w:val="37655D06"/>
     <w:multiLevelType w:val="hybridMultilevel"/>
     <w:tmpl w:val="FE546DA8"/>
@@ -4243,7 +4448,7 @@
       </w:pPr>
     </w:lvl>
   </w:abstractNum>
-  <w:abstractNum w:abstractNumId="3" w15:restartNumberingAfterBreak="0">
+  <w:abstractNum w:abstractNumId="4" w15:restartNumberingAfterBreak="0">
     <w:nsid w:val="45A93900"/>
     <w:multiLevelType w:val="hybridMultilevel"/>
     <w:tmpl w:val="ED14A9BE"/>
@@ -4329,7 +4534,7 @@
       </w:pPr>
     </w:lvl>
   </w:abstractNum>
-  <w:abstractNum w:abstractNumId="4" w15:restartNumberingAfterBreak="0">
+  <w:abstractNum w:abstractNumId="5" w15:restartNumberingAfterBreak="0">
     <w:nsid w:val="4ACF2E1A"/>
     <w:multiLevelType w:val="multilevel"/>
     <w:tmpl w:val="D2B27D6E"/>
@@ -4442,7 +4647,7 @@
       </w:rPr>
     </w:lvl>
   </w:abstractNum>
-  <w:abstractNum w:abstractNumId="5" w15:restartNumberingAfterBreak="0">
+  <w:abstractNum w:abstractNumId="6" w15:restartNumberingAfterBreak="0">
     <w:nsid w:val="6DB8724F"/>
     <w:multiLevelType w:val="hybridMultilevel"/>
     <w:tmpl w:val="3D4CDDA6"/>
@@ -4555,28 +4760,31 @@
     </w:lvl>
   </w:abstractNum>
   <w:num w:numId="1">
+    <w:abstractNumId w:val="4"/>
+  </w:num>
+  <w:num w:numId="2">
     <w:abstractNumId w:val="3"/>
   </w:num>
-  <w:num w:numId="2">
+  <w:num w:numId="3">
+    <w:abstractNumId w:val="1"/>
+  </w:num>
+  <w:num w:numId="4">
+    <w:abstractNumId w:val="5"/>
+  </w:num>
+  <w:num w:numId="5">
     <w:abstractNumId w:val="2"/>
   </w:num>
-  <w:num w:numId="3">
+  <w:num w:numId="6">
+    <w:abstractNumId w:val="6"/>
+  </w:num>
+  <w:num w:numId="7">
     <w:abstractNumId w:val="0"/>
-  </w:num>
-  <w:num w:numId="4">
-    <w:abstractNumId w:val="4"/>
-  </w:num>
-  <w:num w:numId="5">
-    <w:abstractNumId w:val="1"/>
-  </w:num>
-  <w:num w:numId="6">
-    <w:abstractNumId w:val="5"/>
   </w:num>
 </w:numbering>
 </file>
 
 <file path=word/styles.xml><?xml version="1.0" encoding="utf-8"?>
-<w:styles xmlns:mc="http://schemas.openxmlformats.org/markup-compatibility/2006" xmlns:r="http://schemas.openxmlformats.org/officeDocument/2006/relationships" xmlns:w="http://schemas.openxmlformats.org/wordprocessingml/2006/main" xmlns:w14="http://schemas.microsoft.com/office/word/2010/wordml" xmlns:w15="http://schemas.microsoft.com/office/word/2012/wordml" xmlns:w16se="http://schemas.microsoft.com/office/word/2015/wordml/symex" mc:Ignorable="w14 w15 w16se">
+<w:styles xmlns:mc="http://schemas.openxmlformats.org/markup-compatibility/2006" xmlns:r="http://schemas.openxmlformats.org/officeDocument/2006/relationships" xmlns:w="http://schemas.openxmlformats.org/wordprocessingml/2006/main" xmlns:w14="http://schemas.microsoft.com/office/word/2010/wordml" xmlns:w15="http://schemas.microsoft.com/office/word/2012/wordml" xmlns:w16cid="http://schemas.microsoft.com/office/word/2016/wordml/cid" xmlns:w16se="http://schemas.microsoft.com/office/word/2015/wordml/symex" mc:Ignorable="w14 w15 w16se w16cid">
   <w:docDefaults>
     <w:rPrDefault>
       <w:rPr>
@@ -4592,7 +4800,7 @@
       </w:pPr>
     </w:pPrDefault>
   </w:docDefaults>
-  <w:latentStyles w:defLockedState="0" w:defUIPriority="99" w:defSemiHidden="0" w:defUnhideWhenUsed="0" w:defQFormat="0" w:count="371">
+  <w:latentStyles w:defLockedState="0" w:defUIPriority="99" w:defSemiHidden="0" w:defUnhideWhenUsed="0" w:defQFormat="0" w:count="375">
     <w:lsdException w:name="Normal" w:uiPriority="0" w:qFormat="1"/>
     <w:lsdException w:name="heading 1" w:uiPriority="9" w:qFormat="1"/>
     <w:lsdException w:name="heading 2" w:semiHidden="1" w:uiPriority="9" w:unhideWhenUsed="1" w:qFormat="1"/>
@@ -4698,7 +4906,6 @@
     <w:lsdException w:name="HTML Sample" w:semiHidden="1" w:unhideWhenUsed="1"/>
     <w:lsdException w:name="HTML Typewriter" w:semiHidden="1" w:unhideWhenUsed="1"/>
     <w:lsdException w:name="HTML Variable" w:semiHidden="1" w:unhideWhenUsed="1"/>
-    <w:lsdException w:name="Normal Table" w:semiHidden="1" w:unhideWhenUsed="1"/>
     <w:lsdException w:name="annotation subject" w:semiHidden="1" w:unhideWhenUsed="1"/>
     <w:lsdException w:name="No List" w:semiHidden="1" w:unhideWhenUsed="1"/>
     <w:lsdException w:name="Outline List 1" w:semiHidden="1" w:unhideWhenUsed="1"/>
@@ -4742,10 +4949,8 @@
     <w:lsdException w:name="Table Elegant" w:semiHidden="1" w:unhideWhenUsed="1"/>
     <w:lsdException w:name="Table Professional" w:semiHidden="1" w:unhideWhenUsed="1"/>
     <w:lsdException w:name="Table Subtle 1" w:semiHidden="1" w:unhideWhenUsed="1"/>
-    <w:lsdException w:name="Table Subtle 2" w:semiHidden="1" w:unhideWhenUsed="1"/>
     <w:lsdException w:name="Table Web 1" w:semiHidden="1" w:unhideWhenUsed="1"/>
     <w:lsdException w:name="Table Web 2" w:semiHidden="1" w:unhideWhenUsed="1"/>
-    <w:lsdException w:name="Table Web 3" w:semiHidden="1" w:unhideWhenUsed="1"/>
     <w:lsdException w:name="Balloon Text" w:semiHidden="1" w:unhideWhenUsed="1"/>
     <w:lsdException w:name="Table Grid" w:uiPriority="39"/>
     <w:lsdException w:name="Table Theme" w:semiHidden="1" w:unhideWhenUsed="1"/>
@@ -4964,6 +5169,10 @@
     <w:lsdException w:name="List Table 5 Dark Accent 6" w:uiPriority="50"/>
     <w:lsdException w:name="List Table 6 Colorful Accent 6" w:uiPriority="51"/>
     <w:lsdException w:name="List Table 7 Colorful Accent 6" w:uiPriority="52"/>
+    <w:lsdException w:name="Mention" w:semiHidden="1" w:unhideWhenUsed="1"/>
+    <w:lsdException w:name="Smart Hyperlink" w:semiHidden="1" w:unhideWhenUsed="1"/>
+    <w:lsdException w:name="Hashtag" w:semiHidden="1" w:unhideWhenUsed="1"/>
+    <w:lsdException w:name="Unresolved Mention" w:semiHidden="1" w:unhideWhenUsed="1"/>
   </w:latentStyles>
   <w:style w:type="paragraph" w:default="1" w:styleId="Standard">
     <w:name w:val="Normal"/>
@@ -5548,7 +5757,7 @@
 </file>
 
 <file path=customXml/itemProps1.xml><?xml version="1.0" encoding="utf-8"?>
-<ds:datastoreItem xmlns:ds="http://schemas.openxmlformats.org/officeDocument/2006/customXml" ds:itemID="{04FD13B3-A4A6-4D9B-9B84-3539AE353667}">
+<ds:datastoreItem xmlns:ds="http://schemas.openxmlformats.org/officeDocument/2006/customXml" ds:itemID="{279FD147-9898-4535-9D0E-0610DB4CAB86}">
   <ds:schemaRefs>
     <ds:schemaRef ds:uri="http://schemas.openxmlformats.org/officeDocument/2006/bibliography"/>
   </ds:schemaRefs>

</xml_diff>